<commit_message>
all remaining files for 2.0.0 beta4
</commit_message>
<xml_diff>
--- a/toolbox/doc/BarrierMapper User Guide.docx
+++ b/toolbox/doc/BarrierMapper User Guide.docx
@@ -1,6 +1,6 @@
 
 <file path=word/document.xml><?xml version="1.0" encoding="utf-8"?>
-<w:document xmlns:wpc="http://schemas.microsoft.com/office/word/2010/wordprocessingCanvas" xmlns:cx="http://schemas.microsoft.com/office/drawing/2014/chartex" xmlns:cx1="http://schemas.microsoft.com/office/drawing/2015/9/8/chartex" xmlns:cx2="http://schemas.microsoft.com/office/drawing/2015/10/21/chartex" xmlns:mc="http://schemas.openxmlformats.org/markup-compatibility/2006" xmlns:o="urn:schemas-microsoft-com:office:office" xmlns:r="http://schemas.openxmlformats.org/officeDocument/2006/relationships" xmlns:m="http://schemas.openxmlformats.org/officeDocument/2006/math" xmlns:v="urn:schemas-microsoft-com:vml" xmlns:wp14="http://schemas.microsoft.com/office/word/2010/wordprocessingDrawing" xmlns:wp="http://schemas.openxmlformats.org/drawingml/2006/wordprocessingDrawing" xmlns:w10="urn:schemas-microsoft-com:office:word" xmlns:w="http://schemas.openxmlformats.org/wordprocessingml/2006/main" xmlns:w14="http://schemas.microsoft.com/office/word/2010/wordml" xmlns:w15="http://schemas.microsoft.com/office/word/2012/wordml" xmlns:w16se="http://schemas.microsoft.com/office/word/2015/wordml/symex" xmlns:wpg="http://schemas.microsoft.com/office/word/2010/wordprocessingGroup" xmlns:wpi="http://schemas.microsoft.com/office/word/2010/wordprocessingInk" xmlns:wne="http://schemas.microsoft.com/office/word/2006/wordml" xmlns:wps="http://schemas.microsoft.com/office/word/2010/wordprocessingShape" mc:Ignorable="w14 w15 w16se wp14">
+<w:document xmlns:wpc="http://schemas.microsoft.com/office/word/2010/wordprocessingCanvas" xmlns:cx="http://schemas.microsoft.com/office/drawing/2014/chartex" xmlns:cx1="http://schemas.microsoft.com/office/drawing/2015/9/8/chartex" xmlns:cx2="http://schemas.microsoft.com/office/drawing/2015/10/21/chartex" xmlns:cx3="http://schemas.microsoft.com/office/drawing/2016/5/9/chartex" xmlns:cx4="http://schemas.microsoft.com/office/drawing/2016/5/10/chartex" xmlns:cx5="http://schemas.microsoft.com/office/drawing/2016/5/11/chartex" xmlns:cx6="http://schemas.microsoft.com/office/drawing/2016/5/12/chartex" xmlns:cx7="http://schemas.microsoft.com/office/drawing/2016/5/13/chartex" xmlns:cx8="http://schemas.microsoft.com/office/drawing/2016/5/14/chartex" xmlns:mc="http://schemas.openxmlformats.org/markup-compatibility/2006" xmlns:aink="http://schemas.microsoft.com/office/drawing/2016/ink" xmlns:am3d="http://schemas.microsoft.com/office/drawing/2017/model3d" xmlns:o="urn:schemas-microsoft-com:office:office" xmlns:r="http://schemas.openxmlformats.org/officeDocument/2006/relationships" xmlns:m="http://schemas.openxmlformats.org/officeDocument/2006/math" xmlns:v="urn:schemas-microsoft-com:vml" xmlns:wp14="http://schemas.microsoft.com/office/word/2010/wordprocessingDrawing" xmlns:wp="http://schemas.openxmlformats.org/drawingml/2006/wordprocessingDrawing" xmlns:w10="urn:schemas-microsoft-com:office:word" xmlns:w="http://schemas.openxmlformats.org/wordprocessingml/2006/main" xmlns:w14="http://schemas.microsoft.com/office/word/2010/wordml" xmlns:w15="http://schemas.microsoft.com/office/word/2012/wordml" xmlns:w16cid="http://schemas.microsoft.com/office/word/2016/wordml/cid" xmlns:w16se="http://schemas.microsoft.com/office/word/2015/wordml/symex" xmlns:wpg="http://schemas.microsoft.com/office/word/2010/wordprocessingGroup" xmlns:wpi="http://schemas.microsoft.com/office/word/2010/wordprocessingInk" xmlns:wne="http://schemas.microsoft.com/office/word/2006/wordml" xmlns:wps="http://schemas.microsoft.com/office/word/2010/wordprocessingShape" mc:Ignorable="w14 w15 w16se w16cid wp14">
   <w:body>
     <w:p>
       <w:pPr>
@@ -63,22 +63,31 @@
           <w:i/>
           <w:szCs w:val="20"/>
         </w:rPr>
-        <w:t xml:space="preserve"> 1.1</w:t>
+        <w:t xml:space="preserve"> </w:t>
       </w:r>
       <w:r>
         <w:rPr>
           <w:i/>
           <w:szCs w:val="20"/>
         </w:rPr>
-        <w:t xml:space="preserve">—Updated </w:t>
+        <w:t>2.0</w:t>
       </w:r>
       <w:r>
         <w:rPr>
           <w:i/>
           <w:szCs w:val="20"/>
         </w:rPr>
-        <w:t>August 2016</w:t>
-      </w:r>
+        <w:t xml:space="preserve">—Updated </w:t>
+      </w:r>
+      <w:r>
+        <w:rPr>
+          <w:i/>
+          <w:szCs w:val="20"/>
+        </w:rPr>
+        <w:t>September 2017</w:t>
+      </w:r>
+      <w:bookmarkStart w:id="0" w:name="_GoBack"/>
+      <w:bookmarkEnd w:id="0"/>
     </w:p>
     <w:p>
       <w:pPr>
@@ -309,7 +318,7 @@
         </w:rPr>
         <w:t xml:space="preserve">More details can be found on </w:t>
       </w:r>
-      <w:bookmarkStart w:id="0" w:name="OLE_LINK5"/>
+      <w:bookmarkStart w:id="1" w:name="OLE_LINK5"/>
       <w:r>
         <w:rPr>
           <w:bCs/>
@@ -331,7 +340,7 @@
       <w:r>
         <w:t xml:space="preserve"> </w:t>
       </w:r>
-      <w:bookmarkEnd w:id="0"/>
+      <w:bookmarkEnd w:id="1"/>
       <w:r>
         <w:fldChar w:fldCharType="begin"/>
       </w:r>
@@ -1129,7 +1138,7 @@
       <w:r>
         <w:br w:type="page"/>
       </w:r>
-      <w:bookmarkStart w:id="1" w:name="_Toc330888640"/>
+      <w:bookmarkStart w:id="2" w:name="_Toc330888640"/>
       <w:r>
         <w:lastRenderedPageBreak/>
         <w:t xml:space="preserve">1. </w:t>
@@ -1137,7 +1146,7 @@
       <w:r>
         <w:t>Introduction</w:t>
       </w:r>
-      <w:bookmarkEnd w:id="1"/>
+      <w:bookmarkEnd w:id="2"/>
     </w:p>
     <w:p>
       <w:pPr>
@@ -1226,14 +1235,14 @@
       <w:pPr>
         <w:pStyle w:val="Heading1"/>
       </w:pPr>
-      <w:bookmarkStart w:id="2" w:name="_Toc330888641"/>
+      <w:bookmarkStart w:id="3" w:name="_Toc330888641"/>
       <w:r>
         <w:t xml:space="preserve">2. </w:t>
       </w:r>
       <w:r>
         <w:t>Installation</w:t>
       </w:r>
-      <w:bookmarkEnd w:id="2"/>
+      <w:bookmarkEnd w:id="3"/>
     </w:p>
     <w:p>
       <w:pPr>
@@ -1312,7 +1321,7 @@
           <w:szCs w:val="32"/>
         </w:rPr>
       </w:pPr>
-      <w:bookmarkStart w:id="3" w:name="OLE_LINK6"/>
+      <w:bookmarkStart w:id="4" w:name="OLE_LINK6"/>
       <w:r>
         <w:rPr>
           <w:b/>
@@ -1360,7 +1369,7 @@
           <w:noProof/>
         </w:rPr>
       </w:pPr>
-      <w:bookmarkStart w:id="4" w:name="_Toc330888642"/>
+      <w:bookmarkStart w:id="5" w:name="_Toc330888642"/>
       <w:r>
         <w:t xml:space="preserve">3. </w:t>
       </w:r>
@@ -1373,13 +1382,13 @@
       <w:r>
         <w:t xml:space="preserve"> Mapper</w:t>
       </w:r>
-      <w:bookmarkEnd w:id="4"/>
+      <w:bookmarkEnd w:id="5"/>
     </w:p>
     <w:p>
       <w:pPr>
         <w:pStyle w:val="Heading2"/>
       </w:pPr>
-      <w:bookmarkStart w:id="5" w:name="_Toc330888643"/>
+      <w:bookmarkStart w:id="6" w:name="_Toc330888643"/>
       <w:r>
         <w:t>3.1 Input data</w:t>
       </w:r>
@@ -1389,7 +1398,7 @@
       <w:r>
         <w:t>requirements</w:t>
       </w:r>
-      <w:bookmarkEnd w:id="5"/>
+      <w:bookmarkEnd w:id="6"/>
     </w:p>
     <w:p>
       <w:r>
@@ -1478,7 +1487,7 @@
       <w:pPr>
         <w:pStyle w:val="Heading2"/>
       </w:pPr>
-      <w:bookmarkStart w:id="6" w:name="_Toc330888644"/>
+      <w:bookmarkStart w:id="7" w:name="_Toc330888644"/>
       <w:r>
         <w:t>3.2</w:t>
       </w:r>
@@ -1488,7 +1497,7 @@
       <w:r>
         <w:t>Running the toolbox</w:t>
       </w:r>
-      <w:bookmarkEnd w:id="6"/>
+      <w:bookmarkEnd w:id="7"/>
     </w:p>
     <w:p>
       <w:pPr>
@@ -1906,8 +1915,6 @@
           <w:i/>
         </w:rPr>
       </w:pPr>
-      <w:bookmarkStart w:id="7" w:name="_GoBack"/>
-      <w:bookmarkEnd w:id="7"/>
     </w:p>
     <w:p>
       <w:pPr>
@@ -2155,7 +2162,7 @@
         <w:t xml:space="preserve"> </w:t>
       </w:r>
     </w:p>
-    <w:bookmarkEnd w:id="3"/>
+    <w:bookmarkEnd w:id="4"/>
     <w:p>
       <w:pPr>
         <w:numPr>
@@ -4574,9 +4581,8 @@
                       </w:txbxContent>
                     </v:textbox>
                   </v:shape>
-                  <v:shape id="Picture 30" o:spid="_x0000_s1033" type="#_x0000_t75" style="position:absolute;left:4335;top:21820;width:3304;height:7915;visibility:visible;mso-wrap-style:square" o:gfxdata="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">
+                  <v:shape id="Picture 30" o:spid="_x0000_s1033" type="#_x0000_t75" style="position:absolute;left:4335;top:21820;width:3304;height:7915;visibility:visible;mso-wrap-style:square" o:gfxdata="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">
                     <v:imagedata r:id="rId23" o:title=""/>
-                    <v:path arrowok="t"/>
                   </v:shape>
                 </v:group>
                 <v:shape id="Text Box 77" o:spid="_x0000_s1034" type="#_x0000_t202" style="position:absolute;width:2413;height:2667;visibility:visible;mso-wrap-style:square;v-text-anchor:top" o:gfxdata="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" filled="f" stroked="f">
@@ -6219,7 +6225,7 @@
 </file>
 
 <file path=word/endnotes.xml><?xml version="1.0" encoding="utf-8"?>
-<w:endnotes xmlns:wpc="http://schemas.microsoft.com/office/word/2010/wordprocessingCanvas" xmlns:cx="http://schemas.microsoft.com/office/drawing/2014/chartex" xmlns:cx1="http://schemas.microsoft.com/office/drawing/2015/9/8/chartex" xmlns:cx2="http://schemas.microsoft.com/office/drawing/2015/10/21/chartex" xmlns:mc="http://schemas.openxmlformats.org/markup-compatibility/2006" xmlns:o="urn:schemas-microsoft-com:office:office" xmlns:r="http://schemas.openxmlformats.org/officeDocument/2006/relationships" xmlns:m="http://schemas.openxmlformats.org/officeDocument/2006/math" xmlns:v="urn:schemas-microsoft-com:vml" xmlns:wp14="http://schemas.microsoft.com/office/word/2010/wordprocessingDrawing" xmlns:wp="http://schemas.openxmlformats.org/drawingml/2006/wordprocessingDrawing" xmlns:w10="urn:schemas-microsoft-com:office:word" xmlns:w="http://schemas.openxmlformats.org/wordprocessingml/2006/main" xmlns:w14="http://schemas.microsoft.com/office/word/2010/wordml" xmlns:w15="http://schemas.microsoft.com/office/word/2012/wordml" xmlns:w16se="http://schemas.microsoft.com/office/word/2015/wordml/symex" xmlns:wpg="http://schemas.microsoft.com/office/word/2010/wordprocessingGroup" xmlns:wpi="http://schemas.microsoft.com/office/word/2010/wordprocessingInk" xmlns:wne="http://schemas.microsoft.com/office/word/2006/wordml" xmlns:wps="http://schemas.microsoft.com/office/word/2010/wordprocessingShape" mc:Ignorable="w14 w15 w16se wp14">
+<w:endnotes xmlns:wpc="http://schemas.microsoft.com/office/word/2010/wordprocessingCanvas" xmlns:cx="http://schemas.microsoft.com/office/drawing/2014/chartex" xmlns:cx1="http://schemas.microsoft.com/office/drawing/2015/9/8/chartex" xmlns:cx2="http://schemas.microsoft.com/office/drawing/2015/10/21/chartex" xmlns:cx3="http://schemas.microsoft.com/office/drawing/2016/5/9/chartex" xmlns:cx4="http://schemas.microsoft.com/office/drawing/2016/5/10/chartex" xmlns:cx5="http://schemas.microsoft.com/office/drawing/2016/5/11/chartex" xmlns:cx6="http://schemas.microsoft.com/office/drawing/2016/5/12/chartex" xmlns:cx7="http://schemas.microsoft.com/office/drawing/2016/5/13/chartex" xmlns:cx8="http://schemas.microsoft.com/office/drawing/2016/5/14/chartex" xmlns:mc="http://schemas.openxmlformats.org/markup-compatibility/2006" xmlns:aink="http://schemas.microsoft.com/office/drawing/2016/ink" xmlns:am3d="http://schemas.microsoft.com/office/drawing/2017/model3d" xmlns:o="urn:schemas-microsoft-com:office:office" xmlns:r="http://schemas.openxmlformats.org/officeDocument/2006/relationships" xmlns:m="http://schemas.openxmlformats.org/officeDocument/2006/math" xmlns:v="urn:schemas-microsoft-com:vml" xmlns:wp14="http://schemas.microsoft.com/office/word/2010/wordprocessingDrawing" xmlns:wp="http://schemas.openxmlformats.org/drawingml/2006/wordprocessingDrawing" xmlns:w10="urn:schemas-microsoft-com:office:word" xmlns:w="http://schemas.openxmlformats.org/wordprocessingml/2006/main" xmlns:w14="http://schemas.microsoft.com/office/word/2010/wordml" xmlns:w15="http://schemas.microsoft.com/office/word/2012/wordml" xmlns:w16cid="http://schemas.microsoft.com/office/word/2016/wordml/cid" xmlns:w16se="http://schemas.microsoft.com/office/word/2015/wordml/symex" xmlns:wpg="http://schemas.microsoft.com/office/word/2010/wordprocessingGroup" xmlns:wpi="http://schemas.microsoft.com/office/word/2010/wordprocessingInk" xmlns:wne="http://schemas.microsoft.com/office/word/2006/wordml" xmlns:wps="http://schemas.microsoft.com/office/word/2010/wordprocessingShape" mc:Ignorable="w14 w15 w16se w16cid wp14">
   <w:endnote w:type="separator" w:id="-1">
     <w:p>
       <w:r>
@@ -6238,7 +6244,7 @@
 </file>
 
 <file path=word/footer1.xml><?xml version="1.0" encoding="utf-8"?>
-<w:ftr xmlns:wpc="http://schemas.microsoft.com/office/word/2010/wordprocessingCanvas" xmlns:cx="http://schemas.microsoft.com/office/drawing/2014/chartex" xmlns:cx1="http://schemas.microsoft.com/office/drawing/2015/9/8/chartex" xmlns:cx2="http://schemas.microsoft.com/office/drawing/2015/10/21/chartex" xmlns:mc="http://schemas.openxmlformats.org/markup-compatibility/2006" xmlns:o="urn:schemas-microsoft-com:office:office" xmlns:r="http://schemas.openxmlformats.org/officeDocument/2006/relationships" xmlns:m="http://schemas.openxmlformats.org/officeDocument/2006/math" xmlns:v="urn:schemas-microsoft-com:vml" xmlns:wp14="http://schemas.microsoft.com/office/word/2010/wordprocessingDrawing" xmlns:wp="http://schemas.openxmlformats.org/drawingml/2006/wordprocessingDrawing" xmlns:w10="urn:schemas-microsoft-com:office:word" xmlns:w="http://schemas.openxmlformats.org/wordprocessingml/2006/main" xmlns:w14="http://schemas.microsoft.com/office/word/2010/wordml" xmlns:w15="http://schemas.microsoft.com/office/word/2012/wordml" xmlns:w16se="http://schemas.microsoft.com/office/word/2015/wordml/symex" xmlns:wpg="http://schemas.microsoft.com/office/word/2010/wordprocessingGroup" xmlns:wpi="http://schemas.microsoft.com/office/word/2010/wordprocessingInk" xmlns:wne="http://schemas.microsoft.com/office/word/2006/wordml" xmlns:wps="http://schemas.microsoft.com/office/word/2010/wordprocessingShape" mc:Ignorable="w14 w15 w16se wp14">
+<w:ftr xmlns:wpc="http://schemas.microsoft.com/office/word/2010/wordprocessingCanvas" xmlns:cx="http://schemas.microsoft.com/office/drawing/2014/chartex" xmlns:cx1="http://schemas.microsoft.com/office/drawing/2015/9/8/chartex" xmlns:cx2="http://schemas.microsoft.com/office/drawing/2015/10/21/chartex" xmlns:cx3="http://schemas.microsoft.com/office/drawing/2016/5/9/chartex" xmlns:cx4="http://schemas.microsoft.com/office/drawing/2016/5/10/chartex" xmlns:cx5="http://schemas.microsoft.com/office/drawing/2016/5/11/chartex" xmlns:cx6="http://schemas.microsoft.com/office/drawing/2016/5/12/chartex" xmlns:cx7="http://schemas.microsoft.com/office/drawing/2016/5/13/chartex" xmlns:cx8="http://schemas.microsoft.com/office/drawing/2016/5/14/chartex" xmlns:mc="http://schemas.openxmlformats.org/markup-compatibility/2006" xmlns:aink="http://schemas.microsoft.com/office/drawing/2016/ink" xmlns:am3d="http://schemas.microsoft.com/office/drawing/2017/model3d" xmlns:o="urn:schemas-microsoft-com:office:office" xmlns:r="http://schemas.openxmlformats.org/officeDocument/2006/relationships" xmlns:m="http://schemas.openxmlformats.org/officeDocument/2006/math" xmlns:v="urn:schemas-microsoft-com:vml" xmlns:wp14="http://schemas.microsoft.com/office/word/2010/wordprocessingDrawing" xmlns:wp="http://schemas.openxmlformats.org/drawingml/2006/wordprocessingDrawing" xmlns:w10="urn:schemas-microsoft-com:office:word" xmlns:w="http://schemas.openxmlformats.org/wordprocessingml/2006/main" xmlns:w14="http://schemas.microsoft.com/office/word/2010/wordml" xmlns:w15="http://schemas.microsoft.com/office/word/2012/wordml" xmlns:w16cid="http://schemas.microsoft.com/office/word/2016/wordml/cid" xmlns:w16se="http://schemas.microsoft.com/office/word/2015/wordml/symex" xmlns:wpg="http://schemas.microsoft.com/office/word/2010/wordprocessingGroup" xmlns:wpi="http://schemas.microsoft.com/office/word/2010/wordprocessingInk" xmlns:wne="http://schemas.microsoft.com/office/word/2006/wordml" xmlns:wps="http://schemas.microsoft.com/office/word/2010/wordprocessingShape" mc:Ignorable="w14 w15 w16se w16cid wp14">
   <w:p>
     <w:pPr>
       <w:pStyle w:val="Footer"/>
@@ -6277,7 +6283,7 @@
 </file>
 
 <file path=word/footer2.xml><?xml version="1.0" encoding="utf-8"?>
-<w:ftr xmlns:wpc="http://schemas.microsoft.com/office/word/2010/wordprocessingCanvas" xmlns:cx="http://schemas.microsoft.com/office/drawing/2014/chartex" xmlns:cx1="http://schemas.microsoft.com/office/drawing/2015/9/8/chartex" xmlns:cx2="http://schemas.microsoft.com/office/drawing/2015/10/21/chartex" xmlns:mc="http://schemas.openxmlformats.org/markup-compatibility/2006" xmlns:o="urn:schemas-microsoft-com:office:office" xmlns:r="http://schemas.openxmlformats.org/officeDocument/2006/relationships" xmlns:m="http://schemas.openxmlformats.org/officeDocument/2006/math" xmlns:v="urn:schemas-microsoft-com:vml" xmlns:wp14="http://schemas.microsoft.com/office/word/2010/wordprocessingDrawing" xmlns:wp="http://schemas.openxmlformats.org/drawingml/2006/wordprocessingDrawing" xmlns:w10="urn:schemas-microsoft-com:office:word" xmlns:w="http://schemas.openxmlformats.org/wordprocessingml/2006/main" xmlns:w14="http://schemas.microsoft.com/office/word/2010/wordml" xmlns:w15="http://schemas.microsoft.com/office/word/2012/wordml" xmlns:w16se="http://schemas.microsoft.com/office/word/2015/wordml/symex" xmlns:wpg="http://schemas.microsoft.com/office/word/2010/wordprocessingGroup" xmlns:wpi="http://schemas.microsoft.com/office/word/2010/wordprocessingInk" xmlns:wne="http://schemas.microsoft.com/office/word/2006/wordml" xmlns:wps="http://schemas.microsoft.com/office/word/2010/wordprocessingShape" mc:Ignorable="w14 w15 w16se wp14">
+<w:ftr xmlns:wpc="http://schemas.microsoft.com/office/word/2010/wordprocessingCanvas" xmlns:cx="http://schemas.microsoft.com/office/drawing/2014/chartex" xmlns:cx1="http://schemas.microsoft.com/office/drawing/2015/9/8/chartex" xmlns:cx2="http://schemas.microsoft.com/office/drawing/2015/10/21/chartex" xmlns:cx3="http://schemas.microsoft.com/office/drawing/2016/5/9/chartex" xmlns:cx4="http://schemas.microsoft.com/office/drawing/2016/5/10/chartex" xmlns:cx5="http://schemas.microsoft.com/office/drawing/2016/5/11/chartex" xmlns:cx6="http://schemas.microsoft.com/office/drawing/2016/5/12/chartex" xmlns:cx7="http://schemas.microsoft.com/office/drawing/2016/5/13/chartex" xmlns:cx8="http://schemas.microsoft.com/office/drawing/2016/5/14/chartex" xmlns:mc="http://schemas.openxmlformats.org/markup-compatibility/2006" xmlns:aink="http://schemas.microsoft.com/office/drawing/2016/ink" xmlns:am3d="http://schemas.microsoft.com/office/drawing/2017/model3d" xmlns:o="urn:schemas-microsoft-com:office:office" xmlns:r="http://schemas.openxmlformats.org/officeDocument/2006/relationships" xmlns:m="http://schemas.openxmlformats.org/officeDocument/2006/math" xmlns:v="urn:schemas-microsoft-com:vml" xmlns:wp14="http://schemas.microsoft.com/office/word/2010/wordprocessingDrawing" xmlns:wp="http://schemas.openxmlformats.org/drawingml/2006/wordprocessingDrawing" xmlns:w10="urn:schemas-microsoft-com:office:word" xmlns:w="http://schemas.openxmlformats.org/wordprocessingml/2006/main" xmlns:w14="http://schemas.microsoft.com/office/word/2010/wordml" xmlns:w15="http://schemas.microsoft.com/office/word/2012/wordml" xmlns:w16cid="http://schemas.microsoft.com/office/word/2016/wordml/cid" xmlns:w16se="http://schemas.microsoft.com/office/word/2015/wordml/symex" xmlns:wpg="http://schemas.microsoft.com/office/word/2010/wordprocessingGroup" xmlns:wpi="http://schemas.microsoft.com/office/word/2010/wordprocessingInk" xmlns:wne="http://schemas.microsoft.com/office/word/2006/wordml" xmlns:wps="http://schemas.microsoft.com/office/word/2010/wordprocessingShape" mc:Ignorable="w14 w15 w16se w16cid wp14">
   <w:p>
     <w:pPr>
       <w:pStyle w:val="Footer"/>
@@ -6310,7 +6316,7 @@
         <w:rStyle w:val="PageNumber"/>
         <w:noProof/>
       </w:rPr>
-      <w:t>2</w:t>
+      <w:t>8</w:t>
     </w:r>
     <w:r>
       <w:rPr>
@@ -6329,7 +6335,7 @@
 </file>
 
 <file path=word/footnotes.xml><?xml version="1.0" encoding="utf-8"?>
-<w:footnotes xmlns:wpc="http://schemas.microsoft.com/office/word/2010/wordprocessingCanvas" xmlns:cx="http://schemas.microsoft.com/office/drawing/2014/chartex" xmlns:cx1="http://schemas.microsoft.com/office/drawing/2015/9/8/chartex" xmlns:cx2="http://schemas.microsoft.com/office/drawing/2015/10/21/chartex" xmlns:mc="http://schemas.openxmlformats.org/markup-compatibility/2006" xmlns:o="urn:schemas-microsoft-com:office:office" xmlns:r="http://schemas.openxmlformats.org/officeDocument/2006/relationships" xmlns:m="http://schemas.openxmlformats.org/officeDocument/2006/math" xmlns:v="urn:schemas-microsoft-com:vml" xmlns:wp14="http://schemas.microsoft.com/office/word/2010/wordprocessingDrawing" xmlns:wp="http://schemas.openxmlformats.org/drawingml/2006/wordprocessingDrawing" xmlns:w10="urn:schemas-microsoft-com:office:word" xmlns:w="http://schemas.openxmlformats.org/wordprocessingml/2006/main" xmlns:w14="http://schemas.microsoft.com/office/word/2010/wordml" xmlns:w15="http://schemas.microsoft.com/office/word/2012/wordml" xmlns:w16se="http://schemas.microsoft.com/office/word/2015/wordml/symex" xmlns:wpg="http://schemas.microsoft.com/office/word/2010/wordprocessingGroup" xmlns:wpi="http://schemas.microsoft.com/office/word/2010/wordprocessingInk" xmlns:wne="http://schemas.microsoft.com/office/word/2006/wordml" xmlns:wps="http://schemas.microsoft.com/office/word/2010/wordprocessingShape" mc:Ignorable="w14 w15 w16se wp14">
+<w:footnotes xmlns:wpc="http://schemas.microsoft.com/office/word/2010/wordprocessingCanvas" xmlns:cx="http://schemas.microsoft.com/office/drawing/2014/chartex" xmlns:cx1="http://schemas.microsoft.com/office/drawing/2015/9/8/chartex" xmlns:cx2="http://schemas.microsoft.com/office/drawing/2015/10/21/chartex" xmlns:cx3="http://schemas.microsoft.com/office/drawing/2016/5/9/chartex" xmlns:cx4="http://schemas.microsoft.com/office/drawing/2016/5/10/chartex" xmlns:cx5="http://schemas.microsoft.com/office/drawing/2016/5/11/chartex" xmlns:cx6="http://schemas.microsoft.com/office/drawing/2016/5/12/chartex" xmlns:cx7="http://schemas.microsoft.com/office/drawing/2016/5/13/chartex" xmlns:cx8="http://schemas.microsoft.com/office/drawing/2016/5/14/chartex" xmlns:mc="http://schemas.openxmlformats.org/markup-compatibility/2006" xmlns:aink="http://schemas.microsoft.com/office/drawing/2016/ink" xmlns:am3d="http://schemas.microsoft.com/office/drawing/2017/model3d" xmlns:o="urn:schemas-microsoft-com:office:office" xmlns:r="http://schemas.openxmlformats.org/officeDocument/2006/relationships" xmlns:m="http://schemas.openxmlformats.org/officeDocument/2006/math" xmlns:v="urn:schemas-microsoft-com:vml" xmlns:wp14="http://schemas.microsoft.com/office/word/2010/wordprocessingDrawing" xmlns:wp="http://schemas.openxmlformats.org/drawingml/2006/wordprocessingDrawing" xmlns:w10="urn:schemas-microsoft-com:office:word" xmlns:w="http://schemas.openxmlformats.org/wordprocessingml/2006/main" xmlns:w14="http://schemas.microsoft.com/office/word/2010/wordml" xmlns:w15="http://schemas.microsoft.com/office/word/2012/wordml" xmlns:w16cid="http://schemas.microsoft.com/office/word/2016/wordml/cid" xmlns:w16se="http://schemas.microsoft.com/office/word/2015/wordml/symex" xmlns:wpg="http://schemas.microsoft.com/office/word/2010/wordprocessingGroup" xmlns:wpi="http://schemas.microsoft.com/office/word/2010/wordprocessingInk" xmlns:wne="http://schemas.microsoft.com/office/word/2006/wordml" xmlns:wps="http://schemas.microsoft.com/office/word/2010/wordprocessingShape" mc:Ignorable="w14 w15 w16se w16cid wp14">
   <w:footnote w:type="separator" w:id="-1">
     <w:p>
       <w:r>
@@ -6348,7 +6354,7 @@
 </file>
 
 <file path=word/numbering.xml><?xml version="1.0" encoding="utf-8"?>
-<w:numbering xmlns:wpc="http://schemas.microsoft.com/office/word/2010/wordprocessingCanvas" xmlns:cx="http://schemas.microsoft.com/office/drawing/2014/chartex" xmlns:cx1="http://schemas.microsoft.com/office/drawing/2015/9/8/chartex" xmlns:cx2="http://schemas.microsoft.com/office/drawing/2015/10/21/chartex" xmlns:mc="http://schemas.openxmlformats.org/markup-compatibility/2006" xmlns:o="urn:schemas-microsoft-com:office:office" xmlns:r="http://schemas.openxmlformats.org/officeDocument/2006/relationships" xmlns:m="http://schemas.openxmlformats.org/officeDocument/2006/math" xmlns:v="urn:schemas-microsoft-com:vml" xmlns:wp14="http://schemas.microsoft.com/office/word/2010/wordprocessingDrawing" xmlns:wp="http://schemas.openxmlformats.org/drawingml/2006/wordprocessingDrawing" xmlns:w10="urn:schemas-microsoft-com:office:word" xmlns:w="http://schemas.openxmlformats.org/wordprocessingml/2006/main" xmlns:w14="http://schemas.microsoft.com/office/word/2010/wordml" xmlns:w15="http://schemas.microsoft.com/office/word/2012/wordml" xmlns:w16se="http://schemas.microsoft.com/office/word/2015/wordml/symex" xmlns:wpg="http://schemas.microsoft.com/office/word/2010/wordprocessingGroup" xmlns:wpi="http://schemas.microsoft.com/office/word/2010/wordprocessingInk" xmlns:wne="http://schemas.microsoft.com/office/word/2006/wordml" xmlns:wps="http://schemas.microsoft.com/office/word/2010/wordprocessingShape" mc:Ignorable="w14 w15 w16se wp14">
+<w:numbering xmlns:wpc="http://schemas.microsoft.com/office/word/2010/wordprocessingCanvas" xmlns:cx="http://schemas.microsoft.com/office/drawing/2014/chartex" xmlns:cx1="http://schemas.microsoft.com/office/drawing/2015/9/8/chartex" xmlns:cx2="http://schemas.microsoft.com/office/drawing/2015/10/21/chartex" xmlns:cx3="http://schemas.microsoft.com/office/drawing/2016/5/9/chartex" xmlns:cx4="http://schemas.microsoft.com/office/drawing/2016/5/10/chartex" xmlns:cx5="http://schemas.microsoft.com/office/drawing/2016/5/11/chartex" xmlns:cx6="http://schemas.microsoft.com/office/drawing/2016/5/12/chartex" xmlns:cx7="http://schemas.microsoft.com/office/drawing/2016/5/13/chartex" xmlns:cx8="http://schemas.microsoft.com/office/drawing/2016/5/14/chartex" xmlns:mc="http://schemas.openxmlformats.org/markup-compatibility/2006" xmlns:aink="http://schemas.microsoft.com/office/drawing/2016/ink" xmlns:am3d="http://schemas.microsoft.com/office/drawing/2017/model3d" xmlns:o="urn:schemas-microsoft-com:office:office" xmlns:r="http://schemas.openxmlformats.org/officeDocument/2006/relationships" xmlns:m="http://schemas.openxmlformats.org/officeDocument/2006/math" xmlns:v="urn:schemas-microsoft-com:vml" xmlns:wp14="http://schemas.microsoft.com/office/word/2010/wordprocessingDrawing" xmlns:wp="http://schemas.openxmlformats.org/drawingml/2006/wordprocessingDrawing" xmlns:w10="urn:schemas-microsoft-com:office:word" xmlns:w="http://schemas.openxmlformats.org/wordprocessingml/2006/main" xmlns:w14="http://schemas.microsoft.com/office/word/2010/wordml" xmlns:w15="http://schemas.microsoft.com/office/word/2012/wordml" xmlns:w16cid="http://schemas.microsoft.com/office/word/2016/wordml/cid" xmlns:w16se="http://schemas.microsoft.com/office/word/2015/wordml/symex" xmlns:wpg="http://schemas.microsoft.com/office/word/2010/wordprocessingGroup" xmlns:wpi="http://schemas.microsoft.com/office/word/2010/wordprocessingInk" xmlns:wne="http://schemas.microsoft.com/office/word/2006/wordml" xmlns:wps="http://schemas.microsoft.com/office/word/2010/wordprocessingShape" mc:Ignorable="w14 w15 w16se w16cid wp14">
   <w:abstractNum w:abstractNumId="0" w15:restartNumberingAfterBreak="0">
     <w:nsid w:val="036268F2"/>
     <w:multiLevelType w:val="hybridMultilevel"/>
@@ -9994,7 +10000,7 @@
 </file>
 
 <file path=word/styles.xml><?xml version="1.0" encoding="utf-8"?>
-<w:styles xmlns:mc="http://schemas.openxmlformats.org/markup-compatibility/2006" xmlns:r="http://schemas.openxmlformats.org/officeDocument/2006/relationships" xmlns:w="http://schemas.openxmlformats.org/wordprocessingml/2006/main" xmlns:w14="http://schemas.microsoft.com/office/word/2010/wordml" xmlns:w15="http://schemas.microsoft.com/office/word/2012/wordml" xmlns:w16se="http://schemas.microsoft.com/office/word/2015/wordml/symex" mc:Ignorable="w14 w15 w16se">
+<w:styles xmlns:mc="http://schemas.openxmlformats.org/markup-compatibility/2006" xmlns:r="http://schemas.openxmlformats.org/officeDocument/2006/relationships" xmlns:w="http://schemas.openxmlformats.org/wordprocessingml/2006/main" xmlns:w14="http://schemas.microsoft.com/office/word/2010/wordml" xmlns:w15="http://schemas.microsoft.com/office/word/2012/wordml" xmlns:w16cid="http://schemas.microsoft.com/office/word/2016/wordml/cid" xmlns:w16se="http://schemas.microsoft.com/office/word/2015/wordml/symex" mc:Ignorable="w14 w15 w16se w16cid">
   <w:docDefaults>
     <w:rPrDefault>
       <w:rPr>
@@ -10004,7 +10010,7 @@
     </w:rPrDefault>
     <w:pPrDefault/>
   </w:docDefaults>
-  <w:latentStyles w:defLockedState="0" w:defUIPriority="99" w:defSemiHidden="0" w:defUnhideWhenUsed="0" w:defQFormat="0" w:count="372">
+  <w:latentStyles w:defLockedState="0" w:defUIPriority="99" w:defSemiHidden="0" w:defUnhideWhenUsed="0" w:defQFormat="0" w:count="375">
     <w:lsdException w:name="Normal" w:locked="1" w:uiPriority="0" w:qFormat="1"/>
     <w:lsdException w:name="heading 1" w:locked="1" w:qFormat="1"/>
     <w:lsdException w:name="heading 2" w:locked="1" w:qFormat="1"/>
@@ -10110,7 +10116,6 @@
     <w:lsdException w:name="HTML Sample" w:semiHidden="1" w:unhideWhenUsed="1"/>
     <w:lsdException w:name="HTML Typewriter" w:semiHidden="1" w:unhideWhenUsed="1"/>
     <w:lsdException w:name="HTML Variable" w:semiHidden="1" w:unhideWhenUsed="1"/>
-    <w:lsdException w:name="Normal Table" w:semiHidden="1" w:unhideWhenUsed="1"/>
     <w:lsdException w:name="annotation subject" w:semiHidden="1" w:unhideWhenUsed="1"/>
     <w:lsdException w:name="No List" w:semiHidden="1" w:unhideWhenUsed="1"/>
     <w:lsdException w:name="Outline List 1" w:semiHidden="1" w:unhideWhenUsed="1"/>
@@ -10155,7 +10160,6 @@
     <w:lsdException w:name="Table Professional" w:semiHidden="1" w:unhideWhenUsed="1"/>
     <w:lsdException w:name="Table Subtle 1" w:semiHidden="1" w:unhideWhenUsed="1"/>
     <w:lsdException w:name="Table Subtle 2" w:semiHidden="1" w:unhideWhenUsed="1"/>
-    <w:lsdException w:name="Table Web 1" w:semiHidden="1" w:unhideWhenUsed="1"/>
     <w:lsdException w:name="Table Web 2" w:semiHidden="1" w:unhideWhenUsed="1"/>
     <w:lsdException w:name="Table Web 3" w:semiHidden="1" w:unhideWhenUsed="1"/>
     <w:lsdException w:name="Balloon Text" w:semiHidden="1" w:unhideWhenUsed="1"/>
@@ -10377,6 +10381,9 @@
     <w:lsdException w:name="List Table 6 Colorful Accent 6" w:uiPriority="51"/>
     <w:lsdException w:name="List Table 7 Colorful Accent 6" w:uiPriority="52"/>
     <w:lsdException w:name="Mention" w:semiHidden="1" w:unhideWhenUsed="1"/>
+    <w:lsdException w:name="Smart Hyperlink" w:semiHidden="1" w:unhideWhenUsed="1"/>
+    <w:lsdException w:name="Hashtag" w:semiHidden="1" w:unhideWhenUsed="1"/>
+    <w:lsdException w:name="Unresolved Mention" w:semiHidden="1" w:unhideWhenUsed="1"/>
   </w:latentStyles>
   <w:style w:type="paragraph" w:default="1" w:styleId="Normal">
     <w:name w:val="Normal"/>
@@ -11117,7 +11124,7 @@
 </file>
 
 <file path=customXml/itemProps1.xml><?xml version="1.0" encoding="utf-8"?>
-<ds:datastoreItem xmlns:ds="http://schemas.openxmlformats.org/officeDocument/2006/customXml" ds:itemID="{722E4BE1-808D-4FE0-B1B1-18550CF92383}">
+<ds:datastoreItem xmlns:ds="http://schemas.openxmlformats.org/officeDocument/2006/customXml" ds:itemID="{7B979391-51C9-4DCE-99BA-811482C8BE9E}">
   <ds:schemaRefs>
     <ds:schemaRef ds:uri="http://schemas.openxmlformats.org/officeDocument/2006/bibliography"/>
   </ds:schemaRefs>
@@ -11125,7 +11132,7 @@
 </file>
 
 <file path=customXml/itemProps2.xml><?xml version="1.0" encoding="utf-8"?>
-<ds:datastoreItem xmlns:ds="http://schemas.openxmlformats.org/officeDocument/2006/customXml" ds:itemID="{7E0A3DC7-C31A-4BE0-BE83-D684B0FF6ACF}">
+<ds:datastoreItem xmlns:ds="http://schemas.openxmlformats.org/officeDocument/2006/customXml" ds:itemID="{0442D906-0046-4080-8BBD-BDBD108C3BB4}">
   <ds:schemaRefs>
     <ds:schemaRef ds:uri="http://schemas.openxmlformats.org/officeDocument/2006/bibliography"/>
   </ds:schemaRefs>

</xml_diff>